<commit_message>
Fix file load exception, update reference to task list on file load, add keyboard shortcuts to menu, fix task sorting visual bug, append .tsk file extension to save path
</commit_message>
<xml_diff>
--- a/Journal.docx
+++ b/Journal.docx
@@ -44,7 +44,41 @@
           </w:tcPr>
           <w:p>
             <w:r>
-              <w:t xml:space="preserve">I began working on the </w:t>
+              <w:t>I added the date picker</w:t>
+            </w:r>
+            <w:r>
+              <w:t xml:space="preserve"> to the </w:t>
+            </w:r>
+            <w:proofErr w:type="spellStart"/>
+            <w:r>
+              <w:t>app.</w:t>
+            </w:r>
+            <w:proofErr w:type="spellEnd"/>
+            <w:r>
+              <w:t xml:space="preserve"> My </w:t>
+            </w:r>
+            <w:r>
+              <w:t>original plan which was</w:t>
+            </w:r>
+            <w:r>
+              <w:t xml:space="preserve"> shown in the design </w:t>
+            </w:r>
+            <w:proofErr w:type="spellStart"/>
+            <w:r>
+              <w:t>mockup</w:t>
+            </w:r>
+            <w:proofErr w:type="spellEnd"/>
+            <w:r>
+              <w:t xml:space="preserve"> (the box with the text ‘date picker’ was supposed to represent a calendar widget)</w:t>
+            </w:r>
+            <w:r>
+              <w:t xml:space="preserve"> was to use a built-in calendar date-picker widget which I assumed Qt6 would have. After doing some research, I discovered that Qt did have a calendar widget, however it did not match the visual style of the app and was very unintuitive to use. Because of this I</w:t>
+            </w:r>
+            <w:r>
+              <w:t xml:space="preserve"> pivoted my approach and designed a different date picker widget using combo boxes instead of a calendar.</w:t>
+            </w:r>
+            <w:r>
+              <w:t xml:space="preserve"> </w:t>
             </w:r>
           </w:p>
         </w:tc>

</xml_diff>